<commit_message>
Actualizacion Verbos y doc ECUD
</commit_message>
<xml_diff>
--- a/Corrección/SATIENDAGR03/01. UML/02. ECUD/ECUD_GRUPO03.docx
+++ b/Corrección/SATIENDAGR03/01. UML/02. ECUD/ECUD_GRUPO03.docx
@@ -4,8 +4,8 @@
   <w:body>
     <w:bookmarkStart w:id="0" w:name="_Hlk37848216" w:displacedByCustomXml="next"/>
     <w:bookmarkEnd w:id="0" w:displacedByCustomXml="next"/>
-    <w:bookmarkStart w:id="1" w:name="_Toc23846435" w:displacedByCustomXml="next"/>
-    <w:bookmarkStart w:id="2" w:name="_Toc22756732" w:displacedByCustomXml="next"/>
+    <w:bookmarkStart w:id="1" w:name="_Toc22756732" w:displacedByCustomXml="next"/>
+    <w:bookmarkStart w:id="2" w:name="_Toc23846435" w:displacedByCustomXml="next"/>
     <w:bookmarkStart w:id="3" w:name="_Toc74581875" w:displacedByCustomXml="next"/>
     <w:sdt>
       <w:sdtPr>
@@ -4309,7 +4309,11 @@
     <w:sdt>
       <w:sdtPr>
         <w:rPr>
-          <w:lang w:val="es-ES"/>
+          <w:rFonts w:ascii="Arial" w:eastAsiaTheme="minorHAnsi" w:hAnsi="Arial" w:cstheme="minorBidi"/>
+          <w:color w:val="auto"/>
+          <w:sz w:val="22"/>
+          <w:szCs w:val="22"/>
+          <w:lang w:val="es-ES" w:eastAsia="en-US"/>
         </w:rPr>
         <w:id w:val="1099842857"/>
         <w:docPartObj>
@@ -4319,13 +4323,8 @@
       </w:sdtPr>
       <w:sdtEndPr>
         <w:rPr>
-          <w:rFonts w:ascii="Arial" w:eastAsiaTheme="minorHAnsi" w:hAnsi="Arial" w:cstheme="minorBidi"/>
           <w:b/>
           <w:bCs/>
-          <w:color w:val="auto"/>
-          <w:sz w:val="22"/>
-          <w:szCs w:val="22"/>
-          <w:lang w:eastAsia="en-US"/>
         </w:rPr>
       </w:sdtEndPr>
       <w:sdtContent>
@@ -5022,14 +5021,7 @@
                 <w:noProof/>
                 <w:webHidden/>
               </w:rPr>
-              <w:t>1</w:t>
-            </w:r>
-            <w:r>
-              <w:rPr>
-                <w:noProof/>
-                <w:webHidden/>
-              </w:rPr>
-              <w:t>1</w:t>
+              <w:t>11</w:t>
             </w:r>
             <w:r>
               <w:rPr>
@@ -6829,10 +6821,10 @@
                 <w:noProof/>
               </w:rPr>
               <w:drawing>
-                <wp:inline distT="0" distB="0" distL="0" distR="0" wp14:anchorId="64ADA532" wp14:editId="33593994">
-                  <wp:extent cx="3248921" cy="2879725"/>
-                  <wp:effectExtent l="0" t="0" r="8890" b="0"/>
-                  <wp:docPr id="984714812" name="Imagen 1"/>
+                <wp:inline distT="0" distB="0" distL="0" distR="0" wp14:anchorId="6988CCFF" wp14:editId="5AF7F13D">
+                  <wp:extent cx="3764001" cy="2990850"/>
+                  <wp:effectExtent l="0" t="0" r="8255" b="0"/>
+                  <wp:docPr id="286708725" name="Imagen 1"/>
                   <wp:cNvGraphicFramePr>
                     <a:graphicFrameLocks xmlns:a="http://schemas.openxmlformats.org/drawingml/2006/main" noChangeAspect="1"/>
                   </wp:cNvGraphicFramePr>
@@ -6840,7 +6832,7 @@
                     <a:graphicData uri="http://schemas.openxmlformats.org/drawingml/2006/picture">
                       <pic:pic xmlns:pic="http://schemas.openxmlformats.org/drawingml/2006/picture">
                         <pic:nvPicPr>
-                          <pic:cNvPr id="984714812" name=""/>
+                          <pic:cNvPr id="286708725" name=""/>
                           <pic:cNvPicPr/>
                         </pic:nvPicPr>
                         <pic:blipFill>
@@ -6852,7 +6844,7 @@
                         <pic:spPr>
                           <a:xfrm>
                             <a:off x="0" y="0"/>
-                            <a:ext cx="3271210" cy="2899481"/>
+                            <a:ext cx="3774254" cy="2998997"/>
                           </a:xfrm>
                           <a:prstGeom prst="rect">
                             <a:avLst/>
@@ -7267,7 +7259,13 @@
         <w:rPr>
           <w:rFonts w:eastAsia="Carlito"/>
         </w:rPr>
-        <w:t>VISUALIZAR_FACTURA</w:t>
+        <w:t>REVISAR</w:t>
+      </w:r>
+      <w:r>
+        <w:rPr>
+          <w:rFonts w:eastAsia="Carlito"/>
+        </w:rPr>
+        <w:t>_FACTURA</w:t>
       </w:r>
       <w:r>
         <w:rPr>
@@ -7293,7 +7291,13 @@
         <w:rPr>
           <w:rFonts w:eastAsia="Carlito"/>
         </w:rPr>
-        <w:t>VISUALIZAR_FACTURA</w:t>
+        <w:t>REVISAR</w:t>
+      </w:r>
+      <w:r>
+        <w:rPr>
+          <w:rFonts w:eastAsia="Carlito"/>
+        </w:rPr>
+        <w:t>_FACTURA</w:t>
       </w:r>
       <w:bookmarkEnd w:id="14"/>
     </w:p>
@@ -7399,7 +7403,14 @@
                 <w:b/>
                 <w:bCs/>
               </w:rPr>
-              <w:t xml:space="preserve">Visualizar </w:t>
+              <w:t>Revisar</w:t>
+            </w:r>
+            <w:r>
+              <w:rPr>
+                <w:b/>
+                <w:bCs/>
+              </w:rPr>
+              <w:t xml:space="preserve"> </w:t>
             </w:r>
             <w:r>
               <w:rPr>
@@ -7969,10 +7980,10 @@
                 <w:noProof/>
               </w:rPr>
               <w:drawing>
-                <wp:inline distT="0" distB="0" distL="0" distR="0" wp14:anchorId="743D046B" wp14:editId="364C65A6">
-                  <wp:extent cx="3969385" cy="2715154"/>
-                  <wp:effectExtent l="0" t="0" r="0" b="9525"/>
-                  <wp:docPr id="82603537" name="Imagen 1"/>
+                <wp:inline distT="0" distB="0" distL="0" distR="0" wp14:anchorId="0DD6716C" wp14:editId="24E597BC">
+                  <wp:extent cx="3810000" cy="2779198"/>
+                  <wp:effectExtent l="0" t="0" r="0" b="2540"/>
+                  <wp:docPr id="569267242" name="Imagen 1"/>
                   <wp:cNvGraphicFramePr>
                     <a:graphicFrameLocks xmlns:a="http://schemas.openxmlformats.org/drawingml/2006/main" noChangeAspect="1"/>
                   </wp:cNvGraphicFramePr>
@@ -7980,7 +7991,7 @@
                     <a:graphicData uri="http://schemas.openxmlformats.org/drawingml/2006/picture">
                       <pic:pic xmlns:pic="http://schemas.openxmlformats.org/drawingml/2006/picture">
                         <pic:nvPicPr>
-                          <pic:cNvPr id="82603537" name=""/>
+                          <pic:cNvPr id="569267242" name=""/>
                           <pic:cNvPicPr/>
                         </pic:nvPicPr>
                         <pic:blipFill>
@@ -7992,7 +8003,7 @@
                         <pic:spPr>
                           <a:xfrm>
                             <a:off x="0" y="0"/>
-                            <a:ext cx="3987293" cy="2727403"/>
+                            <a:ext cx="3822457" cy="2788284"/>
                           </a:xfrm>
                           <a:prstGeom prst="rect">
                             <a:avLst/>
@@ -8374,7 +8385,10 @@
         <w:t xml:space="preserve"> </w:t>
       </w:r>
       <w:r>
-        <w:t>COMUNICACIÓN</w:t>
+        <w:t>COMUNICA</w:t>
+      </w:r>
+      <w:r>
+        <w:t>R</w:t>
       </w:r>
       <w:r>
         <w:t>_</w:t>
@@ -8422,21 +8436,21 @@
           <w:b/>
           <w:bCs/>
         </w:rPr>
-        <w:t>COMUNICACIÓN_</w:t>
+        <w:t>COMUNICA</w:t>
       </w:r>
       <w:r>
         <w:rPr>
           <w:b/>
           <w:bCs/>
         </w:rPr>
-        <w:t>C</w:t>
+        <w:t>R</w:t>
       </w:r>
       <w:r>
         <w:rPr>
           <w:b/>
           <w:bCs/>
         </w:rPr>
-        <w:t>ON_CLIENTE</w:t>
+        <w:t>_CON_CLIENTE</w:t>
       </w:r>
     </w:p>
     <w:p>
@@ -9083,14 +9097,11 @@
               <w:cnfStyle w:val="000000000000" w:firstRow="0" w:lastRow="0" w:firstColumn="0" w:lastColumn="0" w:oddVBand="0" w:evenVBand="0" w:oddHBand="0" w:evenHBand="0" w:firstRowFirstColumn="0" w:firstRowLastColumn="0" w:lastRowFirstColumn="0" w:lastRowLastColumn="0"/>
             </w:pPr>
             <w:r>
-              <w:rPr>
-                <w:noProof/>
-              </w:rPr>
               <w:drawing>
-                <wp:inline distT="0" distB="0" distL="0" distR="0" wp14:anchorId="4697BDBF" wp14:editId="36FA121E">
-                  <wp:extent cx="4316162" cy="3166110"/>
-                  <wp:effectExtent l="0" t="0" r="8255" b="0"/>
-                  <wp:docPr id="542332119" name="Imagen 1"/>
+                <wp:inline distT="0" distB="0" distL="0" distR="0" wp14:anchorId="5E26C4F3" wp14:editId="5FE2418D">
+                  <wp:extent cx="4331335" cy="3209870"/>
+                  <wp:effectExtent l="0" t="0" r="0" b="0"/>
+                  <wp:docPr id="1719394588" name="Imagen 1"/>
                   <wp:cNvGraphicFramePr>
                     <a:graphicFrameLocks xmlns:a="http://schemas.openxmlformats.org/drawingml/2006/main" noChangeAspect="1"/>
                   </wp:cNvGraphicFramePr>
@@ -9098,7 +9109,7 @@
                     <a:graphicData uri="http://schemas.openxmlformats.org/drawingml/2006/picture">
                       <pic:pic xmlns:pic="http://schemas.openxmlformats.org/drawingml/2006/picture">
                         <pic:nvPicPr>
-                          <pic:cNvPr id="542332119" name=""/>
+                          <pic:cNvPr id="1719394588" name=""/>
                           <pic:cNvPicPr/>
                         </pic:nvPicPr>
                         <pic:blipFill>
@@ -9110,7 +9121,7 @@
                         <pic:spPr>
                           <a:xfrm>
                             <a:off x="0" y="0"/>
-                            <a:ext cx="4324856" cy="3172488"/>
+                            <a:ext cx="4352620" cy="3225644"/>
                           </a:xfrm>
                           <a:prstGeom prst="rect">
                             <a:avLst/>
@@ -10519,14 +10530,11 @@
               <w:cnfStyle w:val="000000000000" w:firstRow="0" w:lastRow="0" w:firstColumn="0" w:lastColumn="0" w:oddVBand="0" w:evenVBand="0" w:oddHBand="0" w:evenHBand="0" w:firstRowFirstColumn="0" w:firstRowLastColumn="0" w:lastRowFirstColumn="0" w:lastRowLastColumn="0"/>
             </w:pPr>
             <w:r>
-              <w:rPr>
-                <w:noProof/>
-              </w:rPr>
               <w:drawing>
-                <wp:inline distT="0" distB="0" distL="0" distR="0" wp14:anchorId="27644759" wp14:editId="35E20712">
-                  <wp:extent cx="4220140" cy="2978785"/>
-                  <wp:effectExtent l="0" t="0" r="9525" b="0"/>
-                  <wp:docPr id="692698005" name="Imagen 1"/>
+                <wp:inline distT="0" distB="0" distL="0" distR="0" wp14:anchorId="14EA1ABB" wp14:editId="53B28422">
+                  <wp:extent cx="4211467" cy="3038475"/>
+                  <wp:effectExtent l="0" t="0" r="0" b="0"/>
+                  <wp:docPr id="1555504803" name="Imagen 1"/>
                   <wp:cNvGraphicFramePr>
                     <a:graphicFrameLocks xmlns:a="http://schemas.openxmlformats.org/drawingml/2006/main" noChangeAspect="1"/>
                   </wp:cNvGraphicFramePr>
@@ -10534,7 +10542,7 @@
                     <a:graphicData uri="http://schemas.openxmlformats.org/drawingml/2006/picture">
                       <pic:pic xmlns:pic="http://schemas.openxmlformats.org/drawingml/2006/picture">
                         <pic:nvPicPr>
-                          <pic:cNvPr id="692698005" name=""/>
+                          <pic:cNvPr id="1555504803" name=""/>
                           <pic:cNvPicPr/>
                         </pic:nvPicPr>
                         <pic:blipFill>
@@ -10546,7 +10554,7 @@
                         <pic:spPr>
                           <a:xfrm>
                             <a:off x="0" y="0"/>
-                            <a:ext cx="4230949" cy="2986415"/>
+                            <a:ext cx="4219492" cy="3044265"/>
                           </a:xfrm>
                           <a:prstGeom prst="rect">
                             <a:avLst/>
@@ -11290,10 +11298,10 @@
         <w:tblLook w:val="0000" w:firstRow="0" w:lastRow="0" w:firstColumn="0" w:lastColumn="0" w:noHBand="0" w:noVBand="0"/>
       </w:tblPr>
       <w:tblGrid>
-        <w:gridCol w:w="2108"/>
-        <w:gridCol w:w="1922"/>
-        <w:gridCol w:w="2606"/>
-        <w:gridCol w:w="2380"/>
+        <w:gridCol w:w="1988"/>
+        <w:gridCol w:w="1956"/>
+        <w:gridCol w:w="2651"/>
+        <w:gridCol w:w="2421"/>
       </w:tblGrid>
       <w:tr>
         <w:trPr>
@@ -12069,14 +12077,11 @@
               <w:cnfStyle w:val="000000000000" w:firstRow="0" w:lastRow="0" w:firstColumn="0" w:lastColumn="0" w:oddVBand="0" w:evenVBand="0" w:oddHBand="0" w:evenHBand="0" w:firstRowFirstColumn="0" w:firstRowLastColumn="0" w:lastRowFirstColumn="0" w:lastRowLastColumn="0"/>
             </w:pPr>
             <w:r>
-              <w:rPr>
-                <w:noProof/>
-              </w:rPr>
               <w:drawing>
-                <wp:inline distT="0" distB="0" distL="0" distR="0" wp14:anchorId="4944E8AC" wp14:editId="02D52B62">
-                  <wp:extent cx="4207510" cy="3094799"/>
-                  <wp:effectExtent l="0" t="0" r="2540" b="0"/>
-                  <wp:docPr id="1294926152" name="Imagen 1"/>
+                <wp:inline distT="0" distB="0" distL="0" distR="0" wp14:anchorId="7875A623" wp14:editId="5BAB5225">
+                  <wp:extent cx="4319595" cy="3238500"/>
+                  <wp:effectExtent l="0" t="0" r="5080" b="0"/>
+                  <wp:docPr id="1744971205" name="Imagen 1"/>
                   <wp:cNvGraphicFramePr>
                     <a:graphicFrameLocks xmlns:a="http://schemas.openxmlformats.org/drawingml/2006/main" noChangeAspect="1"/>
                   </wp:cNvGraphicFramePr>
@@ -12084,7 +12089,7 @@
                     <a:graphicData uri="http://schemas.openxmlformats.org/drawingml/2006/picture">
                       <pic:pic xmlns:pic="http://schemas.openxmlformats.org/drawingml/2006/picture">
                         <pic:nvPicPr>
-                          <pic:cNvPr id="1294926152" name=""/>
+                          <pic:cNvPr id="1744971205" name=""/>
                           <pic:cNvPicPr/>
                         </pic:nvPicPr>
                         <pic:blipFill>
@@ -12096,7 +12101,7 @@
                         <pic:spPr>
                           <a:xfrm>
                             <a:off x="0" y="0"/>
-                            <a:ext cx="4218128" cy="3102609"/>
+                            <a:ext cx="4329929" cy="3246247"/>
                           </a:xfrm>
                           <a:prstGeom prst="rect">
                             <a:avLst/>
@@ -12925,10 +12930,10 @@
         <w:tblLook w:val="0000" w:firstRow="0" w:lastRow="0" w:firstColumn="0" w:lastColumn="0" w:noHBand="0" w:noVBand="0"/>
       </w:tblPr>
       <w:tblGrid>
-        <w:gridCol w:w="2108"/>
-        <w:gridCol w:w="1922"/>
-        <w:gridCol w:w="2606"/>
-        <w:gridCol w:w="2380"/>
+        <w:gridCol w:w="1921"/>
+        <w:gridCol w:w="1975"/>
+        <w:gridCol w:w="2676"/>
+        <w:gridCol w:w="2444"/>
       </w:tblGrid>
       <w:tr>
         <w:trPr>
@@ -13700,14 +13705,11 @@
               <w:cnfStyle w:val="000000000000" w:firstRow="0" w:lastRow="0" w:firstColumn="0" w:lastColumn="0" w:oddVBand="0" w:evenVBand="0" w:oddHBand="0" w:evenHBand="0" w:firstRowFirstColumn="0" w:firstRowLastColumn="0" w:lastRowFirstColumn="0" w:lastRowLastColumn="0"/>
             </w:pPr>
             <w:r>
-              <w:rPr>
-                <w:noProof/>
-              </w:rPr>
               <w:drawing>
-                <wp:inline distT="0" distB="0" distL="0" distR="0" wp14:anchorId="4AFD44DE" wp14:editId="4DFCD383">
-                  <wp:extent cx="4154158" cy="2834640"/>
-                  <wp:effectExtent l="0" t="0" r="0" b="3810"/>
-                  <wp:docPr id="306724915" name="Imagen 1"/>
+                <wp:inline distT="0" distB="0" distL="0" distR="0" wp14:anchorId="5198C6F5" wp14:editId="560A419F">
+                  <wp:extent cx="4376509" cy="3238500"/>
+                  <wp:effectExtent l="0" t="0" r="5080" b="0"/>
+                  <wp:docPr id="1480389965" name="Imagen 1"/>
                   <wp:cNvGraphicFramePr>
                     <a:graphicFrameLocks xmlns:a="http://schemas.openxmlformats.org/drawingml/2006/main" noChangeAspect="1"/>
                   </wp:cNvGraphicFramePr>
@@ -13715,7 +13717,7 @@
                     <a:graphicData uri="http://schemas.openxmlformats.org/drawingml/2006/picture">
                       <pic:pic xmlns:pic="http://schemas.openxmlformats.org/drawingml/2006/picture">
                         <pic:nvPicPr>
-                          <pic:cNvPr id="306724915" name=""/>
+                          <pic:cNvPr id="1480389965" name=""/>
                           <pic:cNvPicPr/>
                         </pic:nvPicPr>
                         <pic:blipFill>
@@ -13727,7 +13729,7 @@
                         <pic:spPr>
                           <a:xfrm>
                             <a:off x="0" y="0"/>
-                            <a:ext cx="4162914" cy="2840615"/>
+                            <a:ext cx="4383705" cy="3243825"/>
                           </a:xfrm>
                           <a:prstGeom prst="rect">
                             <a:avLst/>
@@ -14059,6 +14061,7 @@
               <w:jc w:val="both"/>
             </w:pPr>
             <w:r>
+              <w:lastRenderedPageBreak/>
               <w:t>El usuario selecciona los productos a despachar y especifica las cantidades correspondientes.</w:t>
             </w:r>
           </w:p>
@@ -14106,7 +14109,6 @@
               <w:jc w:val="both"/>
             </w:pPr>
             <w:r>
-              <w:lastRenderedPageBreak/>
               <w:t>Si hay suficiente stock disponible para todos los productos seleccionados, se registra el despacho y se actualiza el stock.</w:t>
             </w:r>
           </w:p>
@@ -15155,14 +15157,11 @@
               <w:cnfStyle w:val="000000000000" w:firstRow="0" w:lastRow="0" w:firstColumn="0" w:lastColumn="0" w:oddVBand="0" w:evenVBand="0" w:oddHBand="0" w:evenHBand="0" w:firstRowFirstColumn="0" w:firstRowLastColumn="0" w:lastRowFirstColumn="0" w:lastRowLastColumn="0"/>
             </w:pPr>
             <w:r>
-              <w:rPr>
-                <w:noProof/>
-              </w:rPr>
               <w:drawing>
-                <wp:inline distT="0" distB="0" distL="0" distR="0" wp14:anchorId="5630DBB3" wp14:editId="3EDB8F1B">
-                  <wp:extent cx="4035067" cy="2943225"/>
-                  <wp:effectExtent l="0" t="0" r="3810" b="0"/>
-                  <wp:docPr id="113752310" name="Imagen 1"/>
+                <wp:inline distT="0" distB="0" distL="0" distR="0" wp14:anchorId="01BB96E0" wp14:editId="6D90A916">
+                  <wp:extent cx="3968945" cy="3571875"/>
+                  <wp:effectExtent l="0" t="0" r="0" b="0"/>
+                  <wp:docPr id="1494304174" name="Imagen 1"/>
                   <wp:cNvGraphicFramePr>
                     <a:graphicFrameLocks xmlns:a="http://schemas.openxmlformats.org/drawingml/2006/main" noChangeAspect="1"/>
                   </wp:cNvGraphicFramePr>
@@ -15170,7 +15169,7 @@
                     <a:graphicData uri="http://schemas.openxmlformats.org/drawingml/2006/picture">
                       <pic:pic xmlns:pic="http://schemas.openxmlformats.org/drawingml/2006/picture">
                         <pic:nvPicPr>
-                          <pic:cNvPr id="113752310" name=""/>
+                          <pic:cNvPr id="1494304174" name=""/>
                           <pic:cNvPicPr/>
                         </pic:nvPicPr>
                         <pic:blipFill>
@@ -15182,7 +15181,7 @@
                         <pic:spPr>
                           <a:xfrm>
                             <a:off x="0" y="0"/>
-                            <a:ext cx="4050073" cy="2954171"/>
+                            <a:ext cx="3976361" cy="3578549"/>
                           </a:xfrm>
                           <a:prstGeom prst="rect">
                             <a:avLst/>
@@ -19182,6 +19181,7 @@
   <w:style w:type="character" w:default="1" w:styleId="Fuentedeprrafopredeter">
     <w:name w:val="Default Paragraph Font"/>
     <w:uiPriority w:val="1"/>
+    <w:semiHidden/>
     <w:unhideWhenUsed/>
   </w:style>
   <w:style w:type="table" w:default="1" w:styleId="Tablanormal">

</xml_diff>